<commit_message>
Added diagram to document
</commit_message>
<xml_diff>
--- a/Docs/Projekbeschrieb_Kochbuch.docx
+++ b/Docs/Projekbeschrieb_Kochbuch.docx
@@ -447,6 +447,45 @@
     </w:p>
     <w:p>
       <w:r>
+        <w:drawing>
+          <wp:inline distT="0" distB="0" distL="0" distR="0" wp14:anchorId="380E4043" wp14:editId="186077D8">
+            <wp:extent cx="5760720" cy="3530600"/>
+            <wp:effectExtent l="0" t="0" r="0" b="0"/>
+            <wp:docPr id="2" name="Grafik 2"/>
+            <wp:cNvGraphicFramePr>
+              <a:graphicFrameLocks xmlns:a="http://schemas.openxmlformats.org/drawingml/2006/main" noChangeAspect="1"/>
+            </wp:cNvGraphicFramePr>
+            <a:graphic xmlns:a="http://schemas.openxmlformats.org/drawingml/2006/main">
+              <a:graphicData uri="http://schemas.openxmlformats.org/drawingml/2006/picture">
+                <pic:pic xmlns:pic="http://schemas.openxmlformats.org/drawingml/2006/picture">
+                  <pic:nvPicPr>
+                    <pic:cNvPr id="1" name=""/>
+                    <pic:cNvPicPr/>
+                  </pic:nvPicPr>
+                  <pic:blipFill>
+                    <a:blip r:embed="rId9"/>
+                    <a:stretch>
+                      <a:fillRect/>
+                    </a:stretch>
+                  </pic:blipFill>
+                  <pic:spPr>
+                    <a:xfrm>
+                      <a:off x="0" y="0"/>
+                      <a:ext cx="5760720" cy="3530600"/>
+                    </a:xfrm>
+                    <a:prstGeom prst="rect">
+                      <a:avLst/>
+                    </a:prstGeom>
+                  </pic:spPr>
+                </pic:pic>
+              </a:graphicData>
+            </a:graphic>
+          </wp:inline>
+        </w:drawing>
+      </w:r>
+      <w:bookmarkStart w:id="0" w:name="_GoBack"/>
+      <w:bookmarkEnd w:id="0"/>
+      <w:r>
         <w:br w:type="page"/>
       </w:r>
     </w:p>
@@ -978,12 +1017,10 @@
       <w:r>
         <w:t xml:space="preserve"> zu einem stabilen und verbreiteten Framework werden kann.</w:t>
       </w:r>
-      <w:bookmarkStart w:id="0" w:name="_GoBack"/>
-      <w:bookmarkEnd w:id="0"/>
     </w:p>
     <w:sectPr>
-      <w:headerReference w:type="default" r:id="rId9"/>
-      <w:footerReference w:type="default" r:id="rId10"/>
+      <w:headerReference w:type="default" r:id="rId10"/>
+      <w:footerReference w:type="default" r:id="rId11"/>
       <w:pgSz w:w="11906" w:h="16838"/>
       <w:pgMar w:top="1417" w:right="1417" w:bottom="1134" w:left="1417" w:header="708" w:footer="708" w:gutter="0"/>
       <w:cols w:space="708"/>
@@ -2275,7 +2312,7 @@
 </file>
 
 <file path=customXml/itemProps1.xml><?xml version="1.0" encoding="utf-8"?>
-<ds:datastoreItem xmlns:ds="http://schemas.openxmlformats.org/officeDocument/2006/customXml" ds:itemID="{0676C019-84A5-4E79-82AD-2E3026DF6D8A}">
+<ds:datastoreItem xmlns:ds="http://schemas.openxmlformats.org/officeDocument/2006/customXml" ds:itemID="{A58C31D0-24F8-4462-9432-B38683BE176A}">
   <ds:schemaRefs>
     <ds:schemaRef ds:uri="http://schemas.openxmlformats.org/officeDocument/2006/bibliography"/>
   </ds:schemaRefs>

</xml_diff>